<commit_message>
orbis engine latest update 2/6/2025
</commit_message>
<xml_diff>
--- a/src/template/aramco_template-no-regulatory-legal.docx
+++ b/src/template/aramco_template-no-regulatory-legal.docx
@@ -475,7 +475,7 @@
             </w:rPr>
             <w:fldChar w:fldCharType="separate"/>
           </w:r>
-          <w:hyperlink w:anchor="_Toc193456260" w:history="1">
+          <w:hyperlink w:anchor="_Toc194516363" w:history="1">
             <w:r>
               <w:rPr>
                 <w:rStyle w:val="Hyperlink"/>
@@ -522,7 +522,7 @@
                 <w:b/>
                 <w:webHidden/>
               </w:rPr>
-              <w:instrText xml:space="preserve"> PAGEREF _Toc193456260 \h </w:instrText>
+              <w:instrText xml:space="preserve"> PAGEREF _Toc194516363 \h </w:instrText>
             </w:r>
             <w:r>
               <w:rPr>
@@ -567,7 +567,7 @@
               <w14:ligatures w14:val="standardContextual"/>
             </w:rPr>
           </w:pPr>
-          <w:hyperlink w:anchor="_Toc193456261" w:history="1">
+          <w:hyperlink w:anchor="_Toc194516364" w:history="1">
             <w:r>
               <w:rPr>
                 <w:rStyle w:val="Hyperlink"/>
@@ -614,7 +614,7 @@
                 <w:b/>
                 <w:webHidden/>
               </w:rPr>
-              <w:instrText xml:space="preserve"> PAGEREF _Toc193456261 \h </w:instrText>
+              <w:instrText xml:space="preserve"> PAGEREF _Toc194516364 \h </w:instrText>
             </w:r>
             <w:r>
               <w:rPr>
@@ -659,7 +659,7 @@
               <w14:ligatures w14:val="standardContextual"/>
             </w:rPr>
           </w:pPr>
-          <w:hyperlink w:anchor="_Toc193456262" w:history="1">
+          <w:hyperlink w:anchor="_Toc194516365" w:history="1">
             <w:r>
               <w:rPr>
                 <w:rStyle w:val="Hyperlink"/>
@@ -706,7 +706,7 @@
                 <w:b/>
                 <w:webHidden/>
               </w:rPr>
-              <w:instrText xml:space="preserve"> PAGEREF _Toc193456262 \h </w:instrText>
+              <w:instrText xml:space="preserve"> PAGEREF _Toc194516365 \h </w:instrText>
             </w:r>
             <w:r>
               <w:rPr>
@@ -749,7 +749,7 @@
               <w14:ligatures w14:val="standardContextual"/>
             </w:rPr>
           </w:pPr>
-          <w:hyperlink w:anchor="_Toc193456263" w:history="1">
+          <w:hyperlink w:anchor="_Toc194516366" w:history="1">
             <w:r>
               <w:rPr>
                 <w:rStyle w:val="Hyperlink"/>
@@ -790,7 +790,7 @@
               <w:rPr>
                 <w:webHidden/>
               </w:rPr>
-              <w:instrText xml:space="preserve"> PAGEREF _Toc193456263 \h </w:instrText>
+              <w:instrText xml:space="preserve"> PAGEREF _Toc194516366 \h </w:instrText>
             </w:r>
             <w:r>
               <w:rPr>
@@ -829,7 +829,7 @@
               <w14:ligatures w14:val="standardContextual"/>
             </w:rPr>
           </w:pPr>
-          <w:hyperlink w:anchor="_Toc193456264" w:history="1">
+          <w:hyperlink w:anchor="_Toc194516367" w:history="1">
             <w:r>
               <w:rPr>
                 <w:rStyle w:val="Hyperlink"/>
@@ -869,7 +869,7 @@
               <w:rPr>
                 <w:webHidden/>
               </w:rPr>
-              <w:instrText xml:space="preserve"> PAGEREF _Toc193456264 \h </w:instrText>
+              <w:instrText xml:space="preserve"> PAGEREF _Toc194516367 \h </w:instrText>
             </w:r>
             <w:r>
               <w:rPr>
@@ -908,7 +908,7 @@
               <w14:ligatures w14:val="standardContextual"/>
             </w:rPr>
           </w:pPr>
-          <w:hyperlink w:anchor="_Toc193456265" w:history="1">
+          <w:hyperlink w:anchor="_Toc194516368" w:history="1">
             <w:r>
               <w:rPr>
                 <w:rStyle w:val="Hyperlink"/>
@@ -949,7 +949,7 @@
               <w:rPr>
                 <w:webHidden/>
               </w:rPr>
-              <w:instrText xml:space="preserve"> PAGEREF _Toc193456265 \h </w:instrText>
+              <w:instrText xml:space="preserve"> PAGEREF _Toc194516368 \h </w:instrText>
             </w:r>
             <w:r>
               <w:rPr>
@@ -988,7 +988,7 @@
               <w14:ligatures w14:val="standardContextual"/>
             </w:rPr>
           </w:pPr>
-          <w:hyperlink w:anchor="_Toc193456266" w:history="1">
+          <w:hyperlink w:anchor="_Toc194516369" w:history="1">
             <w:r>
               <w:rPr>
                 <w:rStyle w:val="Hyperlink"/>
@@ -1028,7 +1028,7 @@
               <w:rPr>
                 <w:webHidden/>
               </w:rPr>
-              <w:instrText xml:space="preserve"> PAGEREF _Toc193456266 \h </w:instrText>
+              <w:instrText xml:space="preserve"> PAGEREF _Toc194516369 \h </w:instrText>
             </w:r>
             <w:r>
               <w:rPr>
@@ -1067,7 +1067,7 @@
               <w14:ligatures w14:val="standardContextual"/>
             </w:rPr>
           </w:pPr>
-          <w:hyperlink w:anchor="_Toc193456267" w:history="1">
+          <w:hyperlink w:anchor="_Toc194516370" w:history="1">
             <w:r>
               <w:rPr>
                 <w:rStyle w:val="Hyperlink"/>
@@ -1114,7 +1114,14 @@
                 <w:i/>
                 <w:iCs/>
               </w:rPr>
-              <w:t xml:space="preserve"> Media</w:t>
+              <w:t xml:space="preserve"> </w:t>
+            </w:r>
+            <w:r>
+              <w:rPr>
+                <w:rStyle w:val="Hyperlink"/>
+                <w:rFonts w:eastAsiaTheme="minorHAnsi"/>
+              </w:rPr>
+              <w:t>Media</w:t>
             </w:r>
             <w:r>
               <w:rPr>
@@ -1132,7 +1139,7 @@
               <w:rPr>
                 <w:webHidden/>
               </w:rPr>
-              <w:instrText xml:space="preserve"> PAGEREF _Toc193456267 \h </w:instrText>
+              <w:instrText xml:space="preserve"> PAGEREF _Toc194516370 \h </w:instrText>
             </w:r>
             <w:r>
               <w:rPr>
@@ -1171,7 +1178,7 @@
               <w14:ligatures w14:val="standardContextual"/>
             </w:rPr>
           </w:pPr>
-          <w:hyperlink w:anchor="_Toc193456268" w:history="1">
+          <w:hyperlink w:anchor="_Toc194516371" w:history="1">
             <w:r>
               <w:rPr>
                 <w:rStyle w:val="Hyperlink"/>
@@ -1212,7 +1219,7 @@
               <w:rPr>
                 <w:webHidden/>
               </w:rPr>
-              <w:instrText xml:space="preserve"> PAGEREF _Toc193456268 \h </w:instrText>
+              <w:instrText xml:space="preserve"> PAGEREF _Toc194516371 \h </w:instrText>
             </w:r>
             <w:r>
               <w:rPr>
@@ -1253,7 +1260,7 @@
               <w14:ligatures w14:val="standardContextual"/>
             </w:rPr>
           </w:pPr>
-          <w:hyperlink w:anchor="_Toc193456269" w:history="1">
+          <w:hyperlink w:anchor="_Toc194516372" w:history="1">
             <w:r>
               <w:rPr>
                 <w:rStyle w:val="Hyperlink"/>
@@ -1300,7 +1307,7 @@
                 <w:b/>
                 <w:webHidden/>
               </w:rPr>
-              <w:instrText xml:space="preserve"> PAGEREF _Toc193456269 \h </w:instrText>
+              <w:instrText xml:space="preserve"> PAGEREF _Toc194516372 \h </w:instrText>
             </w:r>
             <w:r>
               <w:rPr>
@@ -1638,7 +1645,7 @@
                 <w:szCs w:val="24"/>
               </w:rPr>
             </w:pPr>
-            <w:bookmarkStart w:id="3" w:name="_Toc193456260"/>
+            <w:bookmarkStart w:id="3" w:name="_Toc194516363"/>
             <w:bookmarkEnd w:id="1"/>
             <w:bookmarkEnd w:id="2"/>
             <w:r>
@@ -3095,7 +3102,7 @@
                 <w:szCs w:val="24"/>
               </w:rPr>
             </w:pPr>
-            <w:bookmarkStart w:id="4" w:name="_Toc193456261"/>
+            <w:bookmarkStart w:id="4" w:name="_Toc194516364"/>
             <w:r>
               <w:rPr>
                 <w:sz w:val="24"/>
@@ -4007,7 +4014,7 @@
                 <w:szCs w:val="24"/>
               </w:rPr>
             </w:pPr>
-            <w:bookmarkStart w:id="6" w:name="_Toc193456262"/>
+            <w:bookmarkStart w:id="6" w:name="_Toc194516365"/>
             <w:r>
               <w:rPr>
                 <w:sz w:val="24"/>
@@ -4078,7 +4085,7 @@
                 <w:szCs w:val="18"/>
               </w:rPr>
             </w:pPr>
-            <w:bookmarkStart w:id="7" w:name="_Toc193456263"/>
+            <w:bookmarkStart w:id="7" w:name="_Toc194516366"/>
             <w:r>
               <w:rPr>
                 <w:rFonts w:eastAsiaTheme="minorHAnsi"/>
@@ -4259,7 +4266,7 @@
                 <w:szCs w:val="18"/>
               </w:rPr>
             </w:pPr>
-            <w:bookmarkStart w:id="8" w:name="_Toc193456264"/>
+            <w:bookmarkStart w:id="8" w:name="_Toc194516367"/>
             <w:r>
               <w:rPr>
                 <w:rStyle w:val="Emphasis"/>
@@ -4430,7 +4437,7 @@
                 <w:szCs w:val="18"/>
               </w:rPr>
             </w:pPr>
-            <w:bookmarkStart w:id="9" w:name="_Toc193456265"/>
+            <w:bookmarkStart w:id="9" w:name="_Toc194516368"/>
             <w:r>
               <w:rPr>
                 <w:rFonts w:eastAsiaTheme="minorHAnsi"/>
@@ -4601,7 +4608,7 @@
                 <w:szCs w:val="18"/>
               </w:rPr>
             </w:pPr>
-            <w:bookmarkStart w:id="10" w:name="_Toc193456266"/>
+            <w:bookmarkStart w:id="10" w:name="_Toc194516369"/>
             <w:r>
               <w:rPr>
                 <w:rStyle w:val="Emphasis"/>
@@ -4814,7 +4821,7 @@
                 <w:szCs w:val="18"/>
               </w:rPr>
             </w:pPr>
-            <w:bookmarkStart w:id="11" w:name="_Toc193456267"/>
+            <w:bookmarkStart w:id="11" w:name="_Toc194516370"/>
             <w:r>
               <w:rPr>
                 <w:rStyle w:val="Emphasis"/>
@@ -4845,7 +4852,13 @@
                 <w:i/>
                 <w:iCs/>
               </w:rPr>
-              <w:t xml:space="preserve"> Media</w:t>
+              <w:t xml:space="preserve"> </w:t>
+            </w:r>
+            <w:r>
+              <w:rPr>
+                <w:rFonts w:eastAsiaTheme="minorHAnsi"/>
+              </w:rPr>
+              <w:t>Media</w:t>
             </w:r>
             <w:bookmarkEnd w:id="11"/>
           </w:p>
@@ -5011,7 +5024,7 @@
                 <w:szCs w:val="18"/>
               </w:rPr>
             </w:pPr>
-            <w:bookmarkStart w:id="12" w:name="_Toc193456268"/>
+            <w:bookmarkStart w:id="12" w:name="_Toc194516371"/>
             <w:r>
               <w:rPr>
                 <w:rFonts w:eastAsiaTheme="minorHAnsi"/>
@@ -5286,7 +5299,7 @@
                 <w:szCs w:val="24"/>
               </w:rPr>
             </w:pPr>
-            <w:bookmarkStart w:id="13" w:name="_Toc193456269"/>
+            <w:bookmarkStart w:id="13" w:name="_Toc194516372"/>
             <w:r>
               <w:rPr>
                 <w:sz w:val="24"/>
@@ -12692,6 +12705,25 @@
 </file>
 
 <file path=customXml/item1.xml><?xml version="1.0" encoding="utf-8"?>
+<?mso-contentType ?>
+<FormTemplates xmlns="http://schemas.microsoft.com/sharepoint/v3/contenttype/forms">
+  <Display>DocumentLibraryForm</Display>
+  <Edit>DocumentLibraryForm</Edit>
+  <New>DocumentLibraryForm</New>
+</FormTemplates>
+</file>
+
+<file path=customXml/item2.xml><?xml version="1.0" encoding="utf-8"?>
+<p:properties xmlns:p="http://schemas.microsoft.com/office/2006/metadata/properties" xmlns:xsi="http://www.w3.org/2001/XMLSchema-instance" xmlns:pc="http://schemas.microsoft.com/office/infopath/2007/PartnerControls">
+  <documentManagement/>
+</p:properties>
+</file>
+
+<file path=customXml/item3.xml><?xml version="1.0" encoding="utf-8"?>
+<b:Sources xmlns:b="http://schemas.openxmlformats.org/officeDocument/2006/bibliography" xmlns="http://schemas.openxmlformats.org/officeDocument/2006/bibliography" SelectedStyle="\APA.XSL" StyleName="APA"/>
+</file>
+
+<file path=customXml/item4.xml><?xml version="1.0" encoding="utf-8"?>
 <ct:contentTypeSchema xmlns:ct="http://schemas.microsoft.com/office/2006/metadata/contentType" xmlns:ma="http://schemas.microsoft.com/office/2006/metadata/properties/metaAttributes" ct:_="" ma:_="" ma:contentTypeName="Document" ma:contentTypeID="0x010100A71026F7D2CD654DA270B69B3B9C932C" ma:contentTypeVersion="8" ma:contentTypeDescription="Create a new document." ma:contentTypeScope="" ma:versionID="aae167a2bada60bd5813a05922b0dee2">
   <xsd:schema xmlns:xsd="http://www.w3.org/2001/XMLSchema" xmlns:xs="http://www.w3.org/2001/XMLSchema" xmlns:p="http://schemas.microsoft.com/office/2006/metadata/properties" xmlns:ns2="2ade480b-8d75-40d4-8676-2c13afbdad3b" targetNamespace="http://schemas.microsoft.com/office/2006/metadata/properties" ma:root="true" ma:fieldsID="c06d9c7a63b7d3ee30a78728387f0545" ns2:_="">
     <xsd:import namespace="2ade480b-8d75-40d4-8676-2c13afbdad3b"/>
@@ -12859,26 +12891,32 @@
 </ct:contentTypeSchema>
 </file>
 
-<file path=customXml/item2.xml><?xml version="1.0" encoding="utf-8"?>
-<b:Sources xmlns:b="http://schemas.openxmlformats.org/officeDocument/2006/bibliography" xmlns="http://schemas.openxmlformats.org/officeDocument/2006/bibliography" SelectedStyle="\APA.XSL" StyleName="APA"/>
+<file path=customXml/itemProps1.xml><?xml version="1.0" encoding="utf-8"?>
+<ds:datastoreItem xmlns:ds="http://schemas.openxmlformats.org/officeDocument/2006/customXml" ds:itemID="{A7F7E29C-FC7B-4A04-BB0B-C5462BC54D06}">
+  <ds:schemaRefs>
+    <ds:schemaRef ds:uri="http://schemas.microsoft.com/sharepoint/v3/contenttype/forms"/>
+  </ds:schemaRefs>
+</ds:datastoreItem>
 </file>
 
-<file path=customXml/item3.xml><?xml version="1.0" encoding="utf-8"?>
-<p:properties xmlns:p="http://schemas.microsoft.com/office/2006/metadata/properties" xmlns:xsi="http://www.w3.org/2001/XMLSchema-instance" xmlns:pc="http://schemas.microsoft.com/office/infopath/2007/PartnerControls">
-  <documentManagement/>
-</p:properties>
+<file path=customXml/itemProps2.xml><?xml version="1.0" encoding="utf-8"?>
+<ds:datastoreItem xmlns:ds="http://schemas.openxmlformats.org/officeDocument/2006/customXml" ds:itemID="{94358819-FB5F-449E-85A4-5D85794C62C4}">
+  <ds:schemaRefs>
+    <ds:schemaRef ds:uri="http://schemas.microsoft.com/office/2006/metadata/properties"/>
+    <ds:schemaRef ds:uri="http://schemas.microsoft.com/office/infopath/2007/PartnerControls"/>
+  </ds:schemaRefs>
+</ds:datastoreItem>
 </file>
 
-<file path=customXml/item4.xml><?xml version="1.0" encoding="utf-8"?>
-<?mso-contentType ?>
-<FormTemplates xmlns="http://schemas.microsoft.com/sharepoint/v3/contenttype/forms">
-  <Display>DocumentLibraryForm</Display>
-  <Edit>DocumentLibraryForm</Edit>
-  <New>DocumentLibraryForm</New>
-</FormTemplates>
+<file path=customXml/itemProps3.xml><?xml version="1.0" encoding="utf-8"?>
+<ds:datastoreItem xmlns:ds="http://schemas.openxmlformats.org/officeDocument/2006/customXml" ds:itemID="{BBB5644E-888B-4FCB-8002-588F25079580}">
+  <ds:schemaRefs>
+    <ds:schemaRef ds:uri="http://schemas.openxmlformats.org/officeDocument/2006/bibliography"/>
+  </ds:schemaRefs>
+</ds:datastoreItem>
 </file>
 
-<file path=customXml/itemProps1.xml><?xml version="1.0" encoding="utf-8"?>
+<file path=customXml/itemProps4.xml><?xml version="1.0" encoding="utf-8"?>
 <ds:datastoreItem xmlns:ds="http://schemas.openxmlformats.org/officeDocument/2006/customXml" ds:itemID="{196A128D-01D0-4685-A837-E7C18A70AA92}">
   <ds:schemaRefs>
     <ds:schemaRef ds:uri="http://schemas.microsoft.com/office/2006/metadata/contentType"/>
@@ -12894,29 +12932,4 @@
     <ds:schemaRef ds:uri="http://schemas.microsoft.com/internal/obd"/>
   </ds:schemaRefs>
 </ds:datastoreItem>
-</file>
-
-<file path=customXml/itemProps2.xml><?xml version="1.0" encoding="utf-8"?>
-<ds:datastoreItem xmlns:ds="http://schemas.openxmlformats.org/officeDocument/2006/customXml" ds:itemID="{BBB5644E-888B-4FCB-8002-588F25079580}">
-  <ds:schemaRefs>
-    <ds:schemaRef ds:uri="http://schemas.openxmlformats.org/officeDocument/2006/bibliography"/>
-  </ds:schemaRefs>
-</ds:datastoreItem>
-</file>
-
-<file path=customXml/itemProps3.xml><?xml version="1.0" encoding="utf-8"?>
-<ds:datastoreItem xmlns:ds="http://schemas.openxmlformats.org/officeDocument/2006/customXml" ds:itemID="{94358819-FB5F-449E-85A4-5D85794C62C4}">
-  <ds:schemaRefs>
-    <ds:schemaRef ds:uri="http://schemas.microsoft.com/office/2006/metadata/properties"/>
-    <ds:schemaRef ds:uri="http://schemas.microsoft.com/office/infopath/2007/PartnerControls"/>
-  </ds:schemaRefs>
-</ds:datastoreItem>
-</file>
-
-<file path=customXml/itemProps4.xml><?xml version="1.0" encoding="utf-8"?>
-<ds:datastoreItem xmlns:ds="http://schemas.openxmlformats.org/officeDocument/2006/customXml" ds:itemID="{A7F7E29C-FC7B-4A04-BB0B-C5462BC54D06}">
-  <ds:schemaRefs>
-    <ds:schemaRef ds:uri="http://schemas.microsoft.com/sharepoint/v3/contenttype/forms"/>
-  </ds:schemaRefs>
-</ds:datastoreItem>
 </file>
</xml_diff>